<commit_message>
ADD: modificacion del demo.docx
</commit_message>
<xml_diff>
--- a/demo.docx
+++ b/demo.docx
@@ -4,21 +4,312 @@
   <w:body>
     <w:p>
       <w:pPr>
-        <w:pStyle w:val="Normal"/>
+        <w:pStyle w:val="Cuerpodetexto"/>
         <w:bidi w:val="0"/>
         <w:jc w:val="left"/>
         <w:rPr/>
       </w:pPr>
       <w:r>
-        <w:rPr/>
+        <w:rPr>
+          <w:rFonts w:ascii="apple-system;BlinkMacSystemFont;Segoe UI;Noto Sans;Helvetica;Arial;sans-serif;Apple Color Emoji;Segoe UI Emoji" w:hAnsi="apple-system;BlinkMacSystemFont;Segoe UI;Noto Sans;Helvetica;Arial;sans-serif;Apple Color Emoji;Segoe UI Emoji"/>
+          <w:b w:val="false"/>
+          <w:i w:val="false"/>
+          <w:caps w:val="false"/>
+          <w:smallCaps w:val="false"/>
+          <w:color w:val="000000"/>
+          <w:spacing w:val="0"/>
+          <w:sz w:val="24"/>
+        </w:rPr>
+        <w:t>Se le envia al endpoint POST </w:t>
+      </w:r>
+      <w:r>
+        <w:rPr>
+          <w:rStyle w:val="Muydestacado"/>
+          <w:rFonts w:ascii="apple-system;BlinkMacSystemFont;Segoe UI;Noto Sans;Helvetica;Arial;sans-serif;Apple Color Emoji;Segoe UI Emoji" w:hAnsi="apple-system;BlinkMacSystemFont;Segoe UI;Noto Sans;Helvetica;Arial;sans-serif;Apple Color Emoji;Segoe UI Emoji"/>
+          <w:b w:val="false"/>
+          <w:i w:val="false"/>
+          <w:caps w:val="false"/>
+          <w:smallCaps w:val="false"/>
+          <w:color w:val="000000"/>
+          <w:spacing w:val="0"/>
+          <w:sz w:val="24"/>
+        </w:rPr>
+        <w:t>/api/v1/creditCard/sign</w:t>
+      </w:r>
+      <w:r>
+        <w:rPr>
+          <w:rFonts w:ascii="apple-system;BlinkMacSystemFont;Segoe UI;Noto Sans;Helvetica;Arial;sans-serif;Apple Color Emoji;Segoe UI Emoji" w:hAnsi="apple-system;BlinkMacSystemFont;Segoe UI;Noto Sans;Helvetica;Arial;sans-serif;Apple Color Emoji;Segoe UI Emoji"/>
+          <w:b w:val="false"/>
+          <w:i w:val="false"/>
+          <w:caps w:val="false"/>
+          <w:smallCaps w:val="false"/>
+          <w:color w:val="000000"/>
+          <w:spacing w:val="0"/>
+          <w:sz w:val="24"/>
+        </w:rPr>
+        <w:t> los siguientes datos en le body</w:t>
+      </w:r>
+    </w:p>
+    <w:p>
+      <w:pPr>
+        <w:pStyle w:val="Textopreformateado"/>
+        <w:bidi w:val="0"/>
+        <w:jc w:val="left"/>
+        <w:rPr>
+          <w:rFonts w:ascii="ui-monospace;SFMono-Regular;SF Mono;Menlo;Consolas;Liberation Mono;monospace" w:hAnsi="ui-monospace;SFMono-Regular;SF Mono;Menlo;Consolas;Liberation Mono;monospace"/>
+          <w:b w:val="false"/>
+          <w:i w:val="false"/>
+          <w:caps w:val="false"/>
+          <w:smallCaps w:val="false"/>
+          <w:color w:val="000000"/>
+          <w:spacing w:val="0"/>
+          <w:sz w:val="20"/>
+        </w:rPr>
+      </w:pPr>
+      <w:r>
+        <w:rPr>
+          <w:rFonts w:ascii="apple-system;BlinkMacSystemFont;Segoe UI;Noto Sans;Helvetica;Arial;sans-serif;Apple Color Emoji;Segoe UI Emoji" w:hAnsi="apple-system;BlinkMacSystemFont;Segoe UI;Noto Sans;Helvetica;Arial;sans-serif;Apple Color Emoji;Segoe UI Emoji"/>
+          <w:b w:val="false"/>
+          <w:i w:val="false"/>
+          <w:caps w:val="false"/>
+          <w:smallCaps w:val="false"/>
+          <w:color w:val="000000"/>
+          <w:spacing w:val="0"/>
+          <w:sz w:val="24"/>
+        </w:rPr>
+        <w:t>{</w:t>
+      </w:r>
+    </w:p>
+    <w:p>
+      <w:pPr>
+        <w:pStyle w:val="Textopreformateado"/>
+        <w:widowControl/>
+        <w:pBdr/>
+        <w:spacing w:lineRule="auto" w:line="348" w:before="0" w:after="0"/>
+        <w:rPr>
+          <w:caps w:val="false"/>
+          <w:smallCaps w:val="false"/>
+          <w:color w:val="000000"/>
+          <w:spacing w:val="0"/>
+        </w:rPr>
+      </w:pPr>
+      <w:r>
+        <w:rPr>
+          <w:caps w:val="false"/>
+          <w:smallCaps w:val="false"/>
+          <w:color w:val="000000"/>
+          <w:spacing w:val="0"/>
+        </w:rPr>
+        <w:t xml:space="preserve">    </w:t>
+      </w:r>
+      <w:r>
+        <w:rPr>
+          <w:rFonts w:ascii="ui-monospace;SFMono-Regular;SF Mono;Menlo;Consolas;Liberation Mono;monospace" w:hAnsi="ui-monospace;SFMono-Regular;SF Mono;Menlo;Consolas;Liberation Mono;monospace"/>
+          <w:b w:val="false"/>
+          <w:i w:val="false"/>
+          <w:caps w:val="false"/>
+          <w:smallCaps w:val="false"/>
+          <w:color w:val="000000"/>
+          <w:spacing w:val="0"/>
+          <w:sz w:val="20"/>
+        </w:rPr>
+        <w:t>"email": "maximopeoficiales@yahoo.es",</w:t>
+      </w:r>
+    </w:p>
+    <w:p>
+      <w:pPr>
+        <w:pStyle w:val="Textopreformateado"/>
+        <w:widowControl/>
+        <w:pBdr/>
+        <w:spacing w:lineRule="auto" w:line="348" w:before="0" w:after="0"/>
+        <w:rPr>
+          <w:caps w:val="false"/>
+          <w:smallCaps w:val="false"/>
+          <w:color w:val="000000"/>
+          <w:spacing w:val="0"/>
+        </w:rPr>
+      </w:pPr>
+      <w:r>
+        <w:rPr>
+          <w:caps w:val="false"/>
+          <w:smallCaps w:val="false"/>
+          <w:color w:val="000000"/>
+          <w:spacing w:val="0"/>
+        </w:rPr>
+        <w:t xml:space="preserve">    </w:t>
+      </w:r>
+      <w:r>
+        <w:rPr>
+          <w:rFonts w:ascii="ui-monospace;SFMono-Regular;SF Mono;Menlo;Consolas;Liberation Mono;monospace" w:hAnsi="ui-monospace;SFMono-Regular;SF Mono;Menlo;Consolas;Liberation Mono;monospace"/>
+          <w:b w:val="false"/>
+          <w:i w:val="false"/>
+          <w:caps w:val="false"/>
+          <w:smallCaps w:val="false"/>
+          <w:color w:val="000000"/>
+          <w:spacing w:val="0"/>
+          <w:sz w:val="20"/>
+        </w:rPr>
+        <w:t>"expiration_year": "2020",</w:t>
+      </w:r>
+    </w:p>
+    <w:p>
+      <w:pPr>
+        <w:pStyle w:val="Textopreformateado"/>
+        <w:widowControl/>
+        <w:pBdr/>
+        <w:spacing w:lineRule="auto" w:line="348" w:before="0" w:after="0"/>
+        <w:rPr>
+          <w:caps w:val="false"/>
+          <w:smallCaps w:val="false"/>
+          <w:color w:val="000000"/>
+          <w:spacing w:val="0"/>
+        </w:rPr>
+      </w:pPr>
+      <w:r>
+        <w:rPr>
+          <w:caps w:val="false"/>
+          <w:smallCaps w:val="false"/>
+          <w:color w:val="000000"/>
+          <w:spacing w:val="0"/>
+        </w:rPr>
+        <w:t xml:space="preserve">    </w:t>
+      </w:r>
+      <w:r>
+        <w:rPr>
+          <w:rFonts w:ascii="ui-monospace;SFMono-Regular;SF Mono;Menlo;Consolas;Liberation Mono;monospace" w:hAnsi="ui-monospace;SFMono-Regular;SF Mono;Menlo;Consolas;Liberation Mono;monospace"/>
+          <w:b w:val="false"/>
+          <w:i w:val="false"/>
+          <w:caps w:val="false"/>
+          <w:smallCaps w:val="false"/>
+          <w:color w:val="000000"/>
+          <w:spacing w:val="0"/>
+          <w:sz w:val="20"/>
+        </w:rPr>
+        <w:t>"expiration_month": "12",</w:t>
+      </w:r>
+    </w:p>
+    <w:p>
+      <w:pPr>
+        <w:pStyle w:val="Textopreformateado"/>
+        <w:widowControl/>
+        <w:pBdr/>
+        <w:spacing w:lineRule="auto" w:line="348" w:before="0" w:after="0"/>
+        <w:rPr>
+          <w:caps w:val="false"/>
+          <w:smallCaps w:val="false"/>
+          <w:color w:val="000000"/>
+          <w:spacing w:val="0"/>
+        </w:rPr>
+      </w:pPr>
+      <w:r>
+        <w:rPr>
+          <w:caps w:val="false"/>
+          <w:smallCaps w:val="false"/>
+          <w:color w:val="000000"/>
+          <w:spacing w:val="0"/>
+        </w:rPr>
+        <w:t xml:space="preserve">    </w:t>
+      </w:r>
+      <w:r>
+        <w:rPr>
+          <w:rFonts w:ascii="ui-monospace;SFMono-Regular;SF Mono;Menlo;Consolas;Liberation Mono;monospace" w:hAnsi="ui-monospace;SFMono-Regular;SF Mono;Menlo;Consolas;Liberation Mono;monospace"/>
+          <w:b w:val="false"/>
+          <w:i w:val="false"/>
+          <w:caps w:val="false"/>
+          <w:smallCaps w:val="false"/>
+          <w:color w:val="000000"/>
+          <w:spacing w:val="0"/>
+          <w:sz w:val="20"/>
+        </w:rPr>
+        <w:t>"cvv": "455",</w:t>
+      </w:r>
+    </w:p>
+    <w:p>
+      <w:pPr>
+        <w:pStyle w:val="Textopreformateado"/>
+        <w:widowControl/>
+        <w:pBdr/>
+        <w:spacing w:lineRule="auto" w:line="348" w:before="0" w:after="0"/>
+        <w:rPr>
+          <w:caps w:val="false"/>
+          <w:smallCaps w:val="false"/>
+          <w:color w:val="000000"/>
+          <w:spacing w:val="0"/>
+        </w:rPr>
+      </w:pPr>
+      <w:r>
+        <w:rPr>
+          <w:caps w:val="false"/>
+          <w:smallCaps w:val="false"/>
+          <w:color w:val="000000"/>
+          <w:spacing w:val="0"/>
+        </w:rPr>
+        <w:t xml:space="preserve">    </w:t>
+      </w:r>
+      <w:r>
+        <w:rPr>
+          <w:rFonts w:ascii="ui-monospace;SFMono-Regular;SF Mono;Menlo;Consolas;Liberation Mono;monospace" w:hAnsi="ui-monospace;SFMono-Regular;SF Mono;Menlo;Consolas;Liberation Mono;monospace"/>
+          <w:b w:val="false"/>
+          <w:i w:val="false"/>
+          <w:caps w:val="false"/>
+          <w:smallCaps w:val="false"/>
+          <w:color w:val="000000"/>
+          <w:spacing w:val="0"/>
+          <w:sz w:val="20"/>
+        </w:rPr>
+        <w:t>"card_number": "4111111111111111"</w:t>
+      </w:r>
+    </w:p>
+    <w:p>
+      <w:pPr>
+        <w:pStyle w:val="Textopreformateado"/>
+        <w:widowControl/>
+        <w:pBdr/>
+        <w:spacing w:lineRule="auto" w:line="348" w:before="0" w:after="0"/>
+        <w:rPr>
+          <w:rFonts w:ascii="ui-monospace;SFMono-Regular;SF Mono;Menlo;Consolas;Liberation Mono;monospace" w:hAnsi="ui-monospace;SFMono-Regular;SF Mono;Menlo;Consolas;Liberation Mono;monospace"/>
+          <w:b w:val="false"/>
+          <w:i w:val="false"/>
+          <w:caps w:val="false"/>
+          <w:smallCaps w:val="false"/>
+          <w:color w:val="000000"/>
+          <w:spacing w:val="0"/>
+          <w:sz w:val="20"/>
+        </w:rPr>
+      </w:pPr>
+      <w:r>
+        <w:rPr>
+          <w:rFonts w:ascii="ui-monospace;SFMono-Regular;SF Mono;Menlo;Consolas;Liberation Mono;monospace" w:hAnsi="ui-monospace;SFMono-Regular;SF Mono;Menlo;Consolas;Liberation Mono;monospace"/>
+          <w:b w:val="false"/>
+          <w:i w:val="false"/>
+          <w:caps w:val="false"/>
+          <w:smallCaps w:val="false"/>
+          <w:color w:val="000000"/>
+          <w:spacing w:val="0"/>
+          <w:sz w:val="20"/>
+        </w:rPr>
+        <w:t>}</w:t>
+      </w:r>
+    </w:p>
+    <w:p>
+      <w:pPr>
+        <w:pStyle w:val="Cuerpodetexto"/>
+        <w:widowControl/>
+        <w:spacing w:before="0" w:after="240"/>
+        <w:ind w:left="0" w:right="0" w:hanging="0"/>
+        <w:rPr>
+          <w:color w:val="000000"/>
+        </w:rPr>
+      </w:pPr>
+      <w:r>
         <w:drawing>
           <wp:anchor behindDoc="0" distT="0" distB="0" distL="0" distR="0" simplePos="0" locked="0" layoutInCell="1" allowOverlap="1" relativeHeight="2">
             <wp:simplePos x="0" y="0"/>
             <wp:positionH relativeFrom="column">
-              <wp:align>center</wp:align>
+              <wp:posOffset>57150</wp:posOffset>
             </wp:positionH>
             <wp:positionV relativeFrom="paragraph">
-              <wp:posOffset>635</wp:posOffset>
+              <wp:posOffset>161290</wp:posOffset>
             </wp:positionV>
             <wp:extent cx="6120130" cy="3288030"/>
             <wp:effectExtent l="0" t="0" r="0" b="0"/>
@@ -56,14 +347,82 @@
             </a:graphic>
           </wp:anchor>
         </w:drawing>
+      </w:r>
+      <w:r>
+        <w:rPr>
+          <w:rFonts w:ascii="apple-system;BlinkMacSystemFont;Segoe UI;Noto Sans;Helvetica;Arial;sans-serif;Apple Color Emoji;Segoe UI Emoji" w:hAnsi="apple-system;BlinkMacSystemFont;Segoe UI;Noto Sans;Helvetica;Arial;sans-serif;Apple Color Emoji;Segoe UI Emoji"/>
+          <w:b w:val="false"/>
+          <w:i w:val="false"/>
+          <w:caps w:val="false"/>
+          <w:smallCaps w:val="false"/>
+          <w:color w:val="000000"/>
+          <w:spacing w:val="0"/>
+          <w:sz w:val="24"/>
+        </w:rPr>
+        <w:t>A</w:t>
+      </w:r>
+      <w:r>
+        <w:rPr>
+          <w:rFonts w:ascii="apple-system;BlinkMacSystemFont;Segoe UI;Noto Sans;Helvetica;Arial;sans-serif;Apple Color Emoji;Segoe UI Emoji" w:hAnsi="apple-system;BlinkMacSystemFont;Segoe UI;Noto Sans;Helvetica;Arial;sans-serif;Apple Color Emoji;Segoe UI Emoji"/>
+          <w:b w:val="false"/>
+          <w:i w:val="false"/>
+          <w:caps w:val="false"/>
+          <w:smallCaps w:val="false"/>
+          <w:color w:val="000000"/>
+          <w:spacing w:val="0"/>
+          <w:sz w:val="24"/>
+        </w:rPr>
+        <w:t>hora usamos el metodo POST </w:t>
+      </w:r>
+      <w:r>
+        <w:rPr>
+          <w:rStyle w:val="Muydestacado"/>
+          <w:rFonts w:ascii="apple-system;BlinkMacSystemFont;Segoe UI;Noto Sans;Helvetica;Arial;sans-serif;Apple Color Emoji;Segoe UI Emoji" w:hAnsi="apple-system;BlinkMacSystemFont;Segoe UI;Noto Sans;Helvetica;Arial;sans-serif;Apple Color Emoji;Segoe UI Emoji"/>
+          <w:b w:val="false"/>
+          <w:i w:val="false"/>
+          <w:caps w:val="false"/>
+          <w:smallCaps w:val="false"/>
+          <w:color w:val="000000"/>
+          <w:spacing w:val="0"/>
+          <w:sz w:val="24"/>
+        </w:rPr>
+        <w:t>/api/v1/creditCard/verify</w:t>
+      </w:r>
+      <w:r>
+        <w:rPr>
+          <w:rFonts w:ascii="apple-system;BlinkMacSystemFont;Segoe UI;Noto Sans;Helvetica;Arial;sans-serif;Apple Color Emoji;Segoe UI Emoji" w:hAnsi="apple-system;BlinkMacSystemFont;Segoe UI;Noto Sans;Helvetica;Arial;sans-serif;Apple Color Emoji;Segoe UI Emoji"/>
+          <w:b w:val="false"/>
+          <w:i w:val="false"/>
+          <w:caps w:val="false"/>
+          <w:smallCaps w:val="false"/>
+          <w:color w:val="000000"/>
+          <w:spacing w:val="0"/>
+          <w:sz w:val="24"/>
+        </w:rPr>
+        <w:t> y enviamos el token por el Header de tipo Bearer</w:t>
+      </w:r>
+    </w:p>
+    <w:p>
+      <w:pPr>
+        <w:pStyle w:val="Normal"/>
+        <w:bidi w:val="0"/>
+        <w:jc w:val="left"/>
+        <w:rPr>
+          <w:color w:val="000000"/>
+        </w:rPr>
+      </w:pPr>
+      <w:r>
+        <w:rPr>
+          <w:color w:val="000000"/>
+        </w:rPr>
         <w:drawing>
           <wp:anchor behindDoc="0" distT="0" distB="0" distL="0" distR="0" simplePos="0" locked="0" layoutInCell="1" allowOverlap="1" relativeHeight="3">
             <wp:simplePos x="0" y="0"/>
             <wp:positionH relativeFrom="column">
-              <wp:posOffset>9525</wp:posOffset>
+              <wp:align>center</wp:align>
             </wp:positionH>
             <wp:positionV relativeFrom="paragraph">
-              <wp:posOffset>3781425</wp:posOffset>
+              <wp:posOffset>635</wp:posOffset>
             </wp:positionV>
             <wp:extent cx="6120130" cy="3529965"/>
             <wp:effectExtent l="0" t="0" r="0" b="0"/>
@@ -110,6 +469,7 @@
       <w:pgNumType w:fmt="decimal"/>
       <w:formProt w:val="false"/>
       <w:textDirection w:val="lrTb"/>
+      <w:docGrid w:type="default" w:linePitch="100" w:charSpace="0"/>
     </w:sectPr>
   </w:body>
 </w:document>
@@ -122,14 +482,12 @@
       <w:rPr>
         <w:rFonts w:ascii="Liberation Serif" w:hAnsi="Liberation Serif" w:eastAsia="Noto Serif CJK SC" w:cs="Lohit Devanagari"/>
         <w:kern w:val="2"/>
-        <w:sz w:val="24"/>
         <w:szCs w:val="24"/>
         <w:lang w:val="es-PE" w:eastAsia="zh-CN" w:bidi="hi-IN"/>
       </w:rPr>
     </w:rPrDefault>
     <w:pPrDefault>
       <w:pPr>
-        <w:widowControl/>
         <w:suppressAutoHyphens w:val="true"/>
       </w:pPr>
     </w:pPrDefault>
@@ -139,7 +497,10 @@
     <w:qFormat/>
     <w:pPr>
       <w:widowControl/>
+      <w:suppressAutoHyphens w:val="true"/>
       <w:bidi w:val="0"/>
+      <w:spacing w:before="0" w:after="0"/>
+      <w:jc w:val="left"/>
     </w:pPr>
     <w:rPr>
       <w:rFonts w:ascii="Liberation Serif" w:hAnsi="Liberation Serif" w:eastAsia="Noto Serif CJK SC" w:cs="Lohit Devanagari"/>
@@ -148,6 +509,14 @@
       <w:sz w:val="24"/>
       <w:szCs w:val="24"/>
       <w:lang w:val="es-PE" w:eastAsia="zh-CN" w:bidi="hi-IN"/>
+    </w:rPr>
+  </w:style>
+  <w:style w:type="character" w:styleId="Muydestacado">
+    <w:name w:val="Muy destacado"/>
+    <w:qFormat/>
+    <w:rPr>
+      <w:b/>
+      <w:bCs/>
     </w:rPr>
   </w:style>
   <w:style w:type="paragraph" w:styleId="Ttulo">
@@ -208,5 +577,18 @@
       <w:rFonts w:cs="Lohit Devanagari"/>
     </w:rPr>
   </w:style>
+  <w:style w:type="paragraph" w:styleId="Textopreformateado">
+    <w:name w:val="Texto preformateado"/>
+    <w:basedOn w:val="Normal"/>
+    <w:qFormat/>
+    <w:pPr>
+      <w:spacing w:before="0" w:after="0"/>
+    </w:pPr>
+    <w:rPr>
+      <w:rFonts w:ascii="Liberation Mono" w:hAnsi="Liberation Mono" w:eastAsia="Noto Sans Mono CJK SC" w:cs="Liberation Mono"/>
+      <w:sz w:val="20"/>
+      <w:szCs w:val="20"/>
+    </w:rPr>
+  </w:style>
 </w:styles>
 </file>
</xml_diff>